<commit_message>
Miscellaneous updates on fault descriptions.
</commit_message>
<xml_diff>
--- a/fault_measures_2017/Design_Documents/DesignDoc_BiasedEconomizerSensorMixedT.docx
+++ b/fault_measures_2017/Design_Documents/DesignDoc_BiasedEconomizerSensorMixedT.docx
@@ -190,7 +190,33 @@
         <w:rPr>
           <w:color w:val="auto"/>
         </w:rPr>
-        <w:t>. The fault intensity (F) defined as the biased temperature level (K)."</w:t>
+        <w:t>. The fault intensity (F) defined as the biased temperature level (K)</w:t>
+      </w:r>
+      <w:bookmarkStart w:id="2" w:name="_GoBack"/>
+      <w:bookmarkEnd w:id="2"/>
+      <w:r>
+        <w:rPr>
+          <w:color w:val="auto"/>
+        </w:rPr>
+        <w:t>.</w:t>
+      </w:r>
+      <w:r>
+        <w:rPr>
+          <w:color w:val="auto"/>
+        </w:rPr>
+        <w:t xml:space="preserve"> </w:t>
+      </w:r>
+      <w:r>
+        <w:rPr>
+          <w:color w:val="auto"/>
+        </w:rPr>
+        <w:t>A positive number means that the sensor is reading a temperature higher than the true temperature.</w:t>
+      </w:r>
+      <w:r>
+        <w:rPr>
+          <w:color w:val="auto"/>
+        </w:rPr>
+        <w:t>"</w:t>
       </w:r>
     </w:p>
     <w:p>
@@ -246,8 +272,6 @@
         </w:rPr>
         <w:t>modeler_description</w:t>
       </w:r>
-      <w:bookmarkStart w:id="2" w:name="_GoBack"/>
-      <w:bookmarkEnd w:id="2"/>
     </w:p>
     <w:p>
       <w:pPr>
@@ -678,6 +702,7 @@
         <w:rPr>
           <w:color w:val="auto"/>
         </w:rPr>
+        <w:lastRenderedPageBreak/>
         <w:t xml:space="preserve">    controlleroutdoorairs.each do |controlleroutdoorair|</w:t>
       </w:r>
     </w:p>
@@ -693,7 +718,6 @@
         <w:rPr>
           <w:color w:val="auto"/>
         </w:rPr>
-        <w:lastRenderedPageBreak/>
         <w:t xml:space="preserve">      chs &lt;&lt; controlleroutdoorair.name.to_s</w:t>
       </w:r>
     </w:p>
@@ -1250,6 +1274,7 @@
         <w:rPr>
           <w:color w:val="auto"/>
         </w:rPr>
+        <w:lastRenderedPageBreak/>
         <w:t xml:space="preserve">      </w:t>
       </w:r>
       <w:r>
@@ -1280,7 +1305,6 @@
           <w:sz w:val="26"/>
           <w:szCs w:val="26"/>
         </w:rPr>
-        <w:lastRenderedPageBreak/>
         <w:t>Information</w:t>
       </w:r>
     </w:p>
@@ -1973,6 +1997,7 @@
               <w:rPr>
                 <w:color w:val="auto"/>
               </w:rPr>
+              <w:lastRenderedPageBreak/>
               <w:t>SetpointManager:FollowGroundTemperature</w:t>
             </w:r>
           </w:p>
@@ -2033,6 +2058,7 @@
               <w:rPr>
                 <w:color w:val="auto"/>
               </w:rPr>
+              <w:lastRenderedPageBreak/>
               <w:t>Reduce the setpoint in each object by the value of sensor bias to impose fault.</w:t>
             </w:r>
             <w:r>
@@ -2081,7 +2107,6 @@
               <w:rPr>
                 <w:color w:val="auto"/>
               </w:rPr>
-              <w:lastRenderedPageBreak/>
               <w:t>SetpointManager:Scheduled</w:t>
             </w:r>
           </w:p>
@@ -3270,6 +3295,7 @@
     <w:lsdException w:name="HTML Sample" w:semiHidden="1" w:unhideWhenUsed="1"/>
     <w:lsdException w:name="HTML Typewriter" w:semiHidden="1" w:unhideWhenUsed="1"/>
     <w:lsdException w:name="HTML Variable" w:semiHidden="1" w:unhideWhenUsed="1"/>
+    <w:lsdException w:name="Normal Table" w:semiHidden="1" w:unhideWhenUsed="1"/>
     <w:lsdException w:name="annotation subject" w:semiHidden="1" w:unhideWhenUsed="1"/>
     <w:lsdException w:name="No List" w:semiHidden="1" w:unhideWhenUsed="1"/>
     <w:lsdException w:name="Outline List 1" w:semiHidden="1" w:unhideWhenUsed="1"/>
@@ -3313,8 +3339,10 @@
     <w:lsdException w:name="Table Elegant" w:semiHidden="1" w:unhideWhenUsed="1"/>
     <w:lsdException w:name="Table Professional" w:semiHidden="1" w:unhideWhenUsed="1"/>
     <w:lsdException w:name="Table Subtle 1" w:semiHidden="1" w:unhideWhenUsed="1"/>
+    <w:lsdException w:name="Table Subtle 2" w:semiHidden="1" w:unhideWhenUsed="1"/>
     <w:lsdException w:name="Table Web 1" w:semiHidden="1" w:unhideWhenUsed="1"/>
     <w:lsdException w:name="Table Web 2" w:semiHidden="1" w:unhideWhenUsed="1"/>
+    <w:lsdException w:name="Table Web 3" w:semiHidden="1" w:unhideWhenUsed="1"/>
     <w:lsdException w:name="Balloon Text" w:semiHidden="1" w:unhideWhenUsed="1"/>
     <w:lsdException w:name="Table Grid" w:uiPriority="59"/>
     <w:lsdException w:name="Table Theme" w:semiHidden="1" w:unhideWhenUsed="1"/>

</xml_diff>